<commit_message>
Updated Project spec and risk assessment added gant chart
</commit_message>
<xml_diff>
--- a/Final-Year-Project/Resources/Risk Assessment 2011.docx
+++ b/Final-Year-Project/Resources/Risk Assessment 2011.docx
@@ -6093,7 +6093,27 @@
                 <w:sz w:val="20"/>
                 <w:lang w:val="en-US" w:eastAsia="en-US"/>
               </w:rPr>
-              <w:t>Risk of RIS from extended keyboard and mouse use</w:t>
+              <w:t>Risk of R</w:t>
+            </w:r>
+            <w:r>
+              <w:rPr>
+                <w:rFonts w:ascii="Arial" w:hAnsi="Arial"/>
+                <w:snapToGrid w:val="0"/>
+                <w:color w:val="000000"/>
+                <w:sz w:val="20"/>
+                <w:lang w:val="en-US" w:eastAsia="en-US"/>
+              </w:rPr>
+              <w:t>SI</w:t>
+            </w:r>
+            <w:r>
+              <w:rPr>
+                <w:rFonts w:ascii="Arial" w:hAnsi="Arial"/>
+                <w:snapToGrid w:val="0"/>
+                <w:color w:val="000000"/>
+                <w:sz w:val="20"/>
+                <w:lang w:val="en-US" w:eastAsia="en-US"/>
+              </w:rPr>
+              <w:t xml:space="preserve"> from extended keyboard and mouse use</w:t>
             </w:r>
           </w:p>
           <w:p>
@@ -6474,8 +6494,6 @@
               </w:rPr>
               <w:t xml:space="preserve">Resin </w:t>
             </w:r>
-            <w:bookmarkStart w:id="0" w:name="_GoBack"/>
-            <w:bookmarkEnd w:id="0"/>
             <w:r>
               <w:rPr>
                 <w:rFonts w:ascii="Arial" w:hAnsi="Arial"/>
@@ -6771,9 +6789,10 @@
             <w:pPr>
               <w:rPr>
                 <w:rFonts w:ascii="Arial" w:hAnsi="Arial"/>
-                <w:sz w:val="8"/>
-                <w:szCs w:val="8"/>
-                <w:lang w:val="en-US"/>
+                <w:snapToGrid w:val="0"/>
+                <w:color w:val="000000"/>
+                <w:sz w:val="12"/>
+                <w:lang w:val="en-US" w:eastAsia="en-US"/>
               </w:rPr>
             </w:pPr>
             <w:r>
@@ -9470,6 +9489,26 @@
               </w:rPr>
               <w:t>.</w:t>
             </w:r>
+          </w:p>
+          <w:p>
+            <w:pPr>
+              <w:rPr>
+                <w:rFonts w:ascii="Arial" w:hAnsi="Arial" w:cs="Arial"/>
+                <w:sz w:val="16"/>
+                <w:szCs w:val="16"/>
+              </w:rPr>
+            </w:pPr>
+          </w:p>
+          <w:p>
+            <w:pPr>
+              <w:rPr>
+                <w:rFonts w:ascii="Arial" w:hAnsi="Arial" w:cs="Arial"/>
+                <w:sz w:val="16"/>
+                <w:szCs w:val="16"/>
+              </w:rPr>
+            </w:pPr>
+            <w:bookmarkStart w:id="0" w:name="_GoBack"/>
+            <w:bookmarkEnd w:id="0"/>
           </w:p>
         </w:tc>
         <w:tc>
@@ -23741,6 +23780,8 @@
     <w:lsdException w:name="Table Subtle 2" w:semiHidden="1" w:unhideWhenUsed="1"/>
     <w:lsdException w:name="Table Web 1" w:semiHidden="1" w:unhideWhenUsed="1"/>
     <w:lsdException w:name="Table Web 2" w:semiHidden="1" w:unhideWhenUsed="1"/>
+    <w:lsdException w:name="Table Web 3" w:semiHidden="1" w:unhideWhenUsed="1"/>
+    <w:lsdException w:name="Table Theme" w:semiHidden="1" w:unhideWhenUsed="1"/>
     <w:lsdException w:name="Placeholder Text" w:semiHidden="1" w:uiPriority="99"/>
     <w:lsdException w:name="No Spacing" w:uiPriority="1" w:qFormat="1"/>
     <w:lsdException w:name="Light Shading" w:uiPriority="60"/>
@@ -24363,7 +24404,11 @@
 </file>
 
 <file path=customXml/item1.xml><?xml version="1.0" encoding="utf-8"?>
-<LongProperties xmlns="http://schemas.microsoft.com/office/2006/metadata/longProperties"/>
+<p:properties xmlns:p="http://schemas.microsoft.com/office/2006/metadata/properties" xmlns:xsi="http://www.w3.org/2001/XMLSchema-instance">
+  <documentManagement>
+    <Type_x0020_of_x0020_Documentation xmlns="7762e981-378a-429e-a85c-677970c53054">RAMS 3 Document</Type_x0020_of_x0020_Documentation>
+  </documentManagement>
+</p:properties>
 </file>
 
 <file path=customXml/item2.xml><?xml version="1.0" encoding="utf-8"?>
@@ -24441,11 +24486,7 @@
 </file>
 
 <file path=customXml/item3.xml><?xml version="1.0" encoding="utf-8"?>
-<p:properties xmlns:p="http://schemas.microsoft.com/office/2006/metadata/properties" xmlns:xsi="http://www.w3.org/2001/XMLSchema-instance">
-  <documentManagement>
-    <Type_x0020_of_x0020_Documentation xmlns="7762e981-378a-429e-a85c-677970c53054">RAMS 3 Document</Type_x0020_of_x0020_Documentation>
-  </documentManagement>
-</p:properties>
+<LongProperties xmlns="http://schemas.microsoft.com/office/2006/metadata/longProperties"/>
 </file>
 
 <file path=customXml/item4.xml><?xml version="1.0" encoding="utf-8"?>
@@ -24458,9 +24499,10 @@
 </file>
 
 <file path=customXml/itemProps1.xml><?xml version="1.0" encoding="utf-8"?>
-<ds:datastoreItem xmlns:ds="http://schemas.openxmlformats.org/officeDocument/2006/customXml" ds:itemID="{D20BC3BD-7D6F-43F0-8195-C08A9960FDDA}">
+<ds:datastoreItem xmlns:ds="http://schemas.openxmlformats.org/officeDocument/2006/customXml" ds:itemID="{197C5E03-E4C5-4D09-B837-657770107AF3}">
   <ds:schemaRefs>
-    <ds:schemaRef ds:uri="http://schemas.microsoft.com/office/2006/metadata/longProperties"/>
+    <ds:schemaRef ds:uri="http://schemas.microsoft.com/office/2006/metadata/properties"/>
+    <ds:schemaRef ds:uri="7762e981-378a-429e-a85c-677970c53054"/>
   </ds:schemaRefs>
 </ds:datastoreItem>
 </file>
@@ -24483,10 +24525,9 @@
 </file>
 
 <file path=customXml/itemProps3.xml><?xml version="1.0" encoding="utf-8"?>
-<ds:datastoreItem xmlns:ds="http://schemas.openxmlformats.org/officeDocument/2006/customXml" ds:itemID="{197C5E03-E4C5-4D09-B837-657770107AF3}">
+<ds:datastoreItem xmlns:ds="http://schemas.openxmlformats.org/officeDocument/2006/customXml" ds:itemID="{D20BC3BD-7D6F-43F0-8195-C08A9960FDDA}">
   <ds:schemaRefs>
-    <ds:schemaRef ds:uri="http://schemas.microsoft.com/office/2006/metadata/properties"/>
-    <ds:schemaRef ds:uri="7762e981-378a-429e-a85c-677970c53054"/>
+    <ds:schemaRef ds:uri="http://schemas.microsoft.com/office/2006/metadata/longProperties"/>
   </ds:schemaRefs>
 </ds:datastoreItem>
 </file>

</xml_diff>